<commit_message>
fixed importing instructions for ScannerRobot
</commit_message>
<xml_diff>
--- a/lesson_2/ex2.docx
+++ b/lesson_2/ex2.docx
@@ -487,7 +487,23 @@
           <w:rtl/>
           <w:lang w:val="en-US"/>
         </w:rPr>
-        <w:t xml:space="preserve"> אל תכתבו את פעולת הנסיעה בריבוע יותר מפעם אחת. השתמשו במתנים, לולאות ותנאים, כפי שנלמד בשיעור.</w:t>
+        <w:t xml:space="preserve"> אל תכתבו את פעולת הנסיעה בריבוע יותר מפעם אחת. השתמשו במ</w:t>
+      </w:r>
+      <w:r>
+        <w:rPr>
+          <w:rFonts w:hint="cs"/>
+          <w:rtl/>
+          <w:lang w:val="en-US"/>
+        </w:rPr>
+        <w:t>ש</w:t>
+      </w:r>
+      <w:r>
+        <w:rPr>
+          <w:rFonts w:hint="cs"/>
+          <w:rtl/>
+          <w:lang w:val="en-US"/>
+        </w:rPr>
+        <w:t>תנים, לולאות ותנאים, כפי שנלמד בשיעור.</w:t>
       </w:r>
     </w:p>
     <w:p>
@@ -512,7 +528,6 @@
       <w:pPr>
         <w:bidi/>
         <w:rPr>
-          <w:rFonts w:hint="cs"/>
           <w:rtl/>
           <w:lang w:val="en-US"/>
         </w:rPr>
@@ -677,7 +692,6 @@
         </w:numPr>
         <w:bidi/>
         <w:rPr>
-          <w:rFonts w:hint="cs"/>
           <w:lang w:val="en-US"/>
         </w:rPr>
       </w:pPr>
@@ -704,6 +718,12 @@
       </w:r>
       <w:r>
         <w:rPr>
+          <w:lang w:val="en-US"/>
+        </w:rPr>
+        <w:t>\def</w:t>
+      </w:r>
+      <w:r>
+        <w:rPr>
           <w:rFonts w:hint="cs"/>
           <w:rtl/>
           <w:lang w:val="en-US"/>
@@ -726,6 +746,15 @@
         </w:rPr>
         <w:t xml:space="preserve"> שצורף לתרגיל.</w:t>
       </w:r>
+    </w:p>
+    <w:p>
+      <w:pPr>
+        <w:pStyle w:val="ListParagraph"/>
+        <w:bidi/>
+        <w:rPr>
+          <w:lang w:val="en-US"/>
+        </w:rPr>
+      </w:pPr>
     </w:p>
     <w:p>
       <w:pPr>
@@ -736,7 +765,6 @@
         </w:numPr>
         <w:bidi/>
         <w:rPr>
-          <w:rFonts w:hint="cs"/>
           <w:lang w:val="en-US"/>
         </w:rPr>
       </w:pPr>
@@ -912,6 +940,135 @@
           <w:lang w:val="en-US"/>
         </w:rPr>
         <w:t xml:space="preserve"> להיות ה"אבא" של הרובוט שתכתבו)</w:t>
+      </w:r>
+    </w:p>
+    <w:p>
+      <w:pPr>
+        <w:pStyle w:val="ListParagraph"/>
+        <w:bidi/>
+        <w:rPr>
+          <w:lang w:val="en-US"/>
+        </w:rPr>
+      </w:pPr>
+    </w:p>
+    <w:p>
+      <w:pPr>
+        <w:pStyle w:val="ListParagraph"/>
+        <w:numPr>
+          <w:ilvl w:val="0"/>
+          <w:numId w:val="2"/>
+        </w:numPr>
+        <w:bidi/>
+        <w:rPr>
+          <w:lang w:val="en-US"/>
+        </w:rPr>
+      </w:pPr>
+      <w:r>
+        <w:rPr>
+          <w:rFonts w:hint="cs"/>
+          <w:rtl/>
+          <w:lang w:val="en-US"/>
+        </w:rPr>
+        <w:t>ברובוט שאתם יוצרים, הוסיפו אחרי השורה (מדובר בשורה מס' 2):</w:t>
+      </w:r>
+    </w:p>
+    <w:p>
+      <w:pPr>
+        <w:pStyle w:val="ListParagraph"/>
+        <w:rPr>
+          <w:rtl/>
+          <w:lang w:val="en-US"/>
+        </w:rPr>
+      </w:pPr>
+      <w:r>
+        <w:rPr>
+          <w:lang w:val="en-US"/>
+        </w:rPr>
+        <w:t xml:space="preserve">import </w:t>
+      </w:r>
+      <w:proofErr w:type="spellStart"/>
+      <w:proofErr w:type="gramStart"/>
+      <w:r>
+        <w:rPr>
+          <w:lang w:val="en-US"/>
+        </w:rPr>
+        <w:t>robocode</w:t>
+      </w:r>
+      <w:proofErr w:type="spellEnd"/>
+      <w:r>
+        <w:rPr>
+          <w:lang w:val="en-US"/>
+        </w:rPr>
+        <w:t>.*</w:t>
+      </w:r>
+      <w:proofErr w:type="gramEnd"/>
+      <w:r>
+        <w:rPr>
+          <w:lang w:val="en-US"/>
+        </w:rPr>
+        <w:t>;</w:t>
+      </w:r>
+    </w:p>
+    <w:p>
+      <w:pPr>
+        <w:pStyle w:val="ListParagraph"/>
+        <w:bidi/>
+        <w:rPr>
+          <w:rtl/>
+          <w:lang w:val="en-US"/>
+        </w:rPr>
+      </w:pPr>
+      <w:r>
+        <w:rPr>
+          <w:rFonts w:hint="cs"/>
+          <w:rtl/>
+          <w:lang w:val="en-US"/>
+        </w:rPr>
+        <w:t>את השורה:</w:t>
+      </w:r>
+    </w:p>
+    <w:p>
+      <w:pPr>
+        <w:pStyle w:val="ListParagraph"/>
+        <w:rPr>
+          <w:lang w:val="en-US"/>
+        </w:rPr>
+      </w:pPr>
+      <w:r>
+        <w:rPr>
+          <w:lang w:val="en-US"/>
+        </w:rPr>
+        <w:t xml:space="preserve">import </w:t>
+      </w:r>
+      <w:proofErr w:type="spellStart"/>
+      <w:r>
+        <w:rPr>
+          <w:lang w:val="en-US"/>
+        </w:rPr>
+        <w:t>import</w:t>
+      </w:r>
+      <w:proofErr w:type="spellEnd"/>
+      <w:r>
+        <w:rPr>
+          <w:lang w:val="en-US"/>
+        </w:rPr>
+        <w:t xml:space="preserve"> </w:t>
+      </w:r>
+      <w:proofErr w:type="spellStart"/>
+      <w:proofErr w:type="gramStart"/>
+      <w:r>
+        <w:rPr>
+          <w:lang w:val="en-US"/>
+        </w:rPr>
+        <w:t>def.ScannerRobot</w:t>
+      </w:r>
+      <w:proofErr w:type="spellEnd"/>
+      <w:proofErr w:type="gramEnd"/>
+      <w:r>
+        <w:rPr>
+          <w:lang w:val="en-US"/>
+        </w:rPr>
+        <w:t>;</w:t>
       </w:r>
     </w:p>
     <w:p>
@@ -979,7 +1136,6 @@
       <w:pPr>
         <w:bidi/>
         <w:rPr>
-          <w:rFonts w:hint="cs"/>
           <w:rtl/>
           <w:lang w:val="en-US"/>
         </w:rPr>
@@ -1065,8 +1221,6 @@
       <w:pPr>
         <w:bidi/>
         <w:rPr>
-          <w:rFonts w:hint="cs"/>
-          <w:rtl/>
           <w:lang w:val="en-US"/>
         </w:rPr>
       </w:pPr>
@@ -1130,22 +1284,6 @@
       </w:r>
       <w:bookmarkStart w:id="0" w:name="_GoBack"/>
       <w:bookmarkEnd w:id="0"/>
-    </w:p>
-    <w:p>
-      <w:pPr>
-        <w:pStyle w:val="ListParagraph"/>
-        <w:rPr>
-          <w:lang w:val="en-US"/>
-        </w:rPr>
-      </w:pPr>
-    </w:p>
-    <w:p>
-      <w:pPr>
-        <w:bidi/>
-        <w:rPr>
-          <w:lang w:val="en-US"/>
-        </w:rPr>
-      </w:pPr>
     </w:p>
     <w:sectPr>
       <w:pgSz w:w="11906" w:h="16838"/>
@@ -1162,7 +1300,7 @@
   <w:abstractNum w:abstractNumId="0" w15:restartNumberingAfterBreak="0">
     <w:nsid w:val="02164415"/>
     <w:multiLevelType w:val="hybridMultilevel"/>
-    <w:tmpl w:val="48A40A76"/>
+    <w:tmpl w:val="D568A116"/>
     <w:lvl w:ilvl="0" w:tplc="0809000F">
       <w:start w:val="1"/>
       <w:numFmt w:val="decimal"/>

</xml_diff>